<commit_message>
update later verion *.md and regenerating demo *.yaml files
</commit_message>
<xml_diff>
--- a/inputs/demo-paper-2017/排版示例-答案.docx
+++ b/inputs/demo-paper-2017/排版示例-答案.docx
@@ -216,6 +216,18 @@
           <w:sz w:val="21"/>
         </w:rPr>
         <w:t>我一直梦想在时装设计与出版相关的领域工作。 中学毕业前两年，我选修了一门缝纫与设计的课，以为自己接着会去上服装设计的课。 然而，在上这门课时，我发现在未来我并没有足够能力在这一领域与其他有创造性的人相竞争，因此这并不是适合我的职业路径。 因为写作一直以来是我最喜欢的事之一，所以在申请大学前我告诉每个人我会学习新闻专业。 但老实说，我之所以这样说，是因为我觉得时装设计对我只是一个梦——根本没人相信我能从事时尚行业！ 我于是决定寻找包含写作内容的时装相关课程。 这时我看到了“时尚媒体与营销”这门课。</w:t>
+      </w:r>
+    </w:p>
+    <w:p>
+      <w:pPr>
+        <w:spacing w:after="0"/>
+        <w:ind w:left="0" w:firstLine="420"/>
+        <w:jc w:val="both"/>
+      </w:pPr>
+      <w:r>
+        <w:rPr>
+          <w:sz w:val="21"/>
+        </w:rPr>
       </w:r>
     </w:p>
     <w:sectPr>

</xml_diff>